<commit_message>
Added Inventory layout in ProjectProposal-Meditrans.docx
</commit_message>
<xml_diff>
--- a/ProjectProposal-Meditrans.docx
+++ b/ProjectProposal-Meditrans.docx
@@ -419,7 +419,7 @@
           <w:rFonts w:ascii="Times New Roman" w:hAnsi="Times New Roman" w:cs="Times New Roman"/>
           <w:color w:val="000000"/>
         </w:rPr>
-        <w:t xml:space="preserve"> which reduces a lot of effort. </w:t>
+        <w:t xml:space="preserve"> which reduces a lot of effort.</w:t>
       </w:r>
     </w:p>
     <w:p>
@@ -545,8 +545,17 @@
           <w:rFonts w:ascii="Times New Roman" w:hAnsi="Times New Roman" w:cs="Times New Roman"/>
           <w:color w:val="000000"/>
         </w:rPr>
-        <w:t>We are storing data in Cloud</w:t>
-      </w:r>
+        <w:t xml:space="preserve">We are </w:t>
+      </w:r>
+      <w:r>
+        <w:rPr>
+          <w:rFonts w:ascii="Times New Roman" w:hAnsi="Times New Roman" w:cs="Times New Roman"/>
+          <w:color w:val="000000"/>
+        </w:rPr>
+        <w:t>storing data using firebase.</w:t>
+      </w:r>
+      <w:bookmarkStart w:id="0" w:name="_GoBack"/>
+      <w:bookmarkEnd w:id="0"/>
     </w:p>
     <w:p>
       <w:pPr>
@@ -1451,7 +1460,7 @@
               </wp:anchor>
             </w:drawing>
           </mc:Choice>
-          <mc:Fallback xmlns:cx2="http://schemas.microsoft.com/office/drawing/2015/10/21/chartex" xmlns:cx3="http://schemas.microsoft.com/office/drawing/2016/5/9/chartex" xmlns:cx4="http://schemas.microsoft.com/office/drawing/2016/5/10/chartex" xmlns:cx5="http://schemas.microsoft.com/office/drawing/2016/5/11/chartex" xmlns:cx6="http://schemas.microsoft.com/office/drawing/2016/5/12/chartex" xmlns:cx7="http://schemas.microsoft.com/office/drawing/2016/5/13/chartex" xmlns:cx8="http://schemas.microsoft.com/office/drawing/2016/5/14/chartex" xmlns:aink="http://schemas.microsoft.com/office/drawing/2016/ink" xmlns:am3d="http://schemas.microsoft.com/office/drawing/2017/model3d" xmlns:w16cid="http://schemas.microsoft.com/office/word/2016/wordml/cid">
+          <mc:Fallback xmlns:w16cid="http://schemas.microsoft.com/office/word/2016/wordml/cid" xmlns:am3d="http://schemas.microsoft.com/office/drawing/2017/model3d" xmlns:aink="http://schemas.microsoft.com/office/drawing/2016/ink" xmlns:cx8="http://schemas.microsoft.com/office/drawing/2016/5/14/chartex" xmlns:cx7="http://schemas.microsoft.com/office/drawing/2016/5/13/chartex" xmlns:cx6="http://schemas.microsoft.com/office/drawing/2016/5/12/chartex" xmlns:cx5="http://schemas.microsoft.com/office/drawing/2016/5/11/chartex" xmlns:cx4="http://schemas.microsoft.com/office/drawing/2016/5/10/chartex" xmlns:cx3="http://schemas.microsoft.com/office/drawing/2016/5/9/chartex" xmlns:cx2="http://schemas.microsoft.com/office/drawing/2015/10/21/chartex">
             <w:pict>
               <v:shapetype w14:anchorId="3799B126" id="_x0000_t32" coordsize="21600,21600" o:spt="32" o:oned="t" path="m,l21600,21600e" filled="f">
                 <v:path arrowok="t" fillok="f" o:connecttype="none"/>
@@ -1529,7 +1538,7 @@
               </wp:anchor>
             </w:drawing>
           </mc:Choice>
-          <mc:Fallback xmlns:cx2="http://schemas.microsoft.com/office/drawing/2015/10/21/chartex" xmlns:cx3="http://schemas.microsoft.com/office/drawing/2016/5/9/chartex" xmlns:cx4="http://schemas.microsoft.com/office/drawing/2016/5/10/chartex" xmlns:cx5="http://schemas.microsoft.com/office/drawing/2016/5/11/chartex" xmlns:cx6="http://schemas.microsoft.com/office/drawing/2016/5/12/chartex" xmlns:cx7="http://schemas.microsoft.com/office/drawing/2016/5/13/chartex" xmlns:cx8="http://schemas.microsoft.com/office/drawing/2016/5/14/chartex" xmlns:aink="http://schemas.microsoft.com/office/drawing/2016/ink" xmlns:am3d="http://schemas.microsoft.com/office/drawing/2017/model3d" xmlns:w16cid="http://schemas.microsoft.com/office/word/2016/wordml/cid">
+          <mc:Fallback xmlns:w16cid="http://schemas.microsoft.com/office/word/2016/wordml/cid" xmlns:am3d="http://schemas.microsoft.com/office/drawing/2017/model3d" xmlns:aink="http://schemas.microsoft.com/office/drawing/2016/ink" xmlns:cx8="http://schemas.microsoft.com/office/drawing/2016/5/14/chartex" xmlns:cx7="http://schemas.microsoft.com/office/drawing/2016/5/13/chartex" xmlns:cx6="http://schemas.microsoft.com/office/drawing/2016/5/12/chartex" xmlns:cx5="http://schemas.microsoft.com/office/drawing/2016/5/11/chartex" xmlns:cx4="http://schemas.microsoft.com/office/drawing/2016/5/10/chartex" xmlns:cx3="http://schemas.microsoft.com/office/drawing/2016/5/9/chartex" xmlns:cx2="http://schemas.microsoft.com/office/drawing/2015/10/21/chartex">
             <w:pict>
               <v:shape w14:anchorId="54C4A041" id="Straight Arrow Connector 35" o:spid="_x0000_s1026" type="#_x0000_t32" style="position:absolute;margin-left:307.4pt;margin-top:120.7pt;width:39.95pt;height:78.7pt;z-index:251660288;visibility:visible;mso-wrap-style:square;mso-width-percent:0;mso-height-percent:0;mso-wrap-distance-left:9pt;mso-wrap-distance-top:0;mso-wrap-distance-right:9pt;mso-wrap-distance-bottom:0;mso-position-horizontal:absolute;mso-position-horizontal-relative:text;mso-position-vertical:absolute;mso-position-vertical-relative:text;mso-width-percent:0;mso-height-percent:0;mso-width-relative:margin;mso-height-relative:margin" o:gfxdata="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" strokecolor="#4472c4 [3204]" strokeweight=".5pt">
                 <v:stroke startarrow="block" endarrow="block" joinstyle="miter"/>
@@ -1602,7 +1611,7 @@
               </wp:anchor>
             </w:drawing>
           </mc:Choice>
-          <mc:Fallback xmlns:cx2="http://schemas.microsoft.com/office/drawing/2015/10/21/chartex" xmlns:cx3="http://schemas.microsoft.com/office/drawing/2016/5/9/chartex" xmlns:cx4="http://schemas.microsoft.com/office/drawing/2016/5/10/chartex" xmlns:cx5="http://schemas.microsoft.com/office/drawing/2016/5/11/chartex" xmlns:cx6="http://schemas.microsoft.com/office/drawing/2016/5/12/chartex" xmlns:cx7="http://schemas.microsoft.com/office/drawing/2016/5/13/chartex" xmlns:cx8="http://schemas.microsoft.com/office/drawing/2016/5/14/chartex" xmlns:aink="http://schemas.microsoft.com/office/drawing/2016/ink" xmlns:am3d="http://schemas.microsoft.com/office/drawing/2017/model3d" xmlns:w16cid="http://schemas.microsoft.com/office/word/2016/wordml/cid">
+          <mc:Fallback xmlns:w16cid="http://schemas.microsoft.com/office/word/2016/wordml/cid" xmlns:am3d="http://schemas.microsoft.com/office/drawing/2017/model3d" xmlns:aink="http://schemas.microsoft.com/office/drawing/2016/ink" xmlns:cx8="http://schemas.microsoft.com/office/drawing/2016/5/14/chartex" xmlns:cx7="http://schemas.microsoft.com/office/drawing/2016/5/13/chartex" xmlns:cx6="http://schemas.microsoft.com/office/drawing/2016/5/12/chartex" xmlns:cx5="http://schemas.microsoft.com/office/drawing/2016/5/11/chartex" xmlns:cx4="http://schemas.microsoft.com/office/drawing/2016/5/10/chartex" xmlns:cx3="http://schemas.microsoft.com/office/drawing/2016/5/9/chartex" xmlns:cx2="http://schemas.microsoft.com/office/drawing/2015/10/21/chartex">
             <w:pict>
               <v:shape w14:anchorId="1E51D938" id="Straight Arrow Connector 34" o:spid="_x0000_s1026" type="#_x0000_t32" style="position:absolute;margin-left:131.35pt;margin-top:109.15pt;width:53.8pt;height:3.6pt;flip:y;z-index:251659264;visibility:visible;mso-wrap-style:square;mso-width-percent:0;mso-height-percent:0;mso-wrap-distance-left:9pt;mso-wrap-distance-top:0;mso-wrap-distance-right:9pt;mso-wrap-distance-bottom:0;mso-position-horizontal:absolute;mso-position-horizontal-relative:text;mso-position-vertical:absolute;mso-position-vertical-relative:text;mso-width-percent:0;mso-height-percent:0;mso-width-relative:margin;mso-height-relative:margin" o:gfxdata="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" strokecolor="#4472c4 [3204]" strokeweight=".5pt">
                 <v:stroke endarrow="block" joinstyle="miter"/>
@@ -1729,9 +1738,9 @@
           <w:noProof/>
         </w:rPr>
         <w:drawing>
-          <wp:inline distT="0" distB="0" distL="0" distR="0" wp14:anchorId="4509AC64" wp14:editId="3C2A087E">
-            <wp:extent cx="1511652" cy="2695915"/>
-            <wp:effectExtent l="0" t="0" r="0" b="0"/>
+          <wp:inline distT="0" distB="0" distL="0" distR="0" wp14:anchorId="4509AC64" wp14:editId="0705AF42">
+            <wp:extent cx="1352274" cy="2695287"/>
+            <wp:effectExtent l="0" t="0" r="635" b="0"/>
             <wp:docPr id="5" name="Picture 5"/>
             <wp:cNvGraphicFramePr>
               <a:graphicFrameLocks xmlns:a="http://schemas.openxmlformats.org/drawingml/2006/main" noChangeAspect="1"/>
@@ -1758,7 +1767,7 @@
                   <pic:spPr>
                     <a:xfrm>
                       <a:off x="0" y="0"/>
-                      <a:ext cx="1511652" cy="2695915"/>
+                      <a:ext cx="1367570" cy="2725774"/>
                     </a:xfrm>
                     <a:prstGeom prst="rect">
                       <a:avLst/>
@@ -2643,7 +2652,7 @@
               </wp:anchor>
             </w:drawing>
           </mc:Choice>
-          <mc:Fallback xmlns:cx2="http://schemas.microsoft.com/office/drawing/2015/10/21/chartex" xmlns:cx3="http://schemas.microsoft.com/office/drawing/2016/5/9/chartex" xmlns:cx4="http://schemas.microsoft.com/office/drawing/2016/5/10/chartex" xmlns:cx5="http://schemas.microsoft.com/office/drawing/2016/5/11/chartex" xmlns:cx6="http://schemas.microsoft.com/office/drawing/2016/5/12/chartex" xmlns:cx7="http://schemas.microsoft.com/office/drawing/2016/5/13/chartex" xmlns:cx8="http://schemas.microsoft.com/office/drawing/2016/5/14/chartex" xmlns:aink="http://schemas.microsoft.com/office/drawing/2016/ink" xmlns:am3d="http://schemas.microsoft.com/office/drawing/2017/model3d" xmlns:w16cid="http://schemas.microsoft.com/office/word/2016/wordml/cid">
+          <mc:Fallback xmlns:w16cid="http://schemas.microsoft.com/office/word/2016/wordml/cid" xmlns:am3d="http://schemas.microsoft.com/office/drawing/2017/model3d" xmlns:aink="http://schemas.microsoft.com/office/drawing/2016/ink" xmlns:cx8="http://schemas.microsoft.com/office/drawing/2016/5/14/chartex" xmlns:cx7="http://schemas.microsoft.com/office/drawing/2016/5/13/chartex" xmlns:cx6="http://schemas.microsoft.com/office/drawing/2016/5/12/chartex" xmlns:cx5="http://schemas.microsoft.com/office/drawing/2016/5/11/chartex" xmlns:cx4="http://schemas.microsoft.com/office/drawing/2016/5/10/chartex" xmlns:cx3="http://schemas.microsoft.com/office/drawing/2016/5/9/chartex" xmlns:cx2="http://schemas.microsoft.com/office/drawing/2015/10/21/chartex">
             <w:pict>
               <v:shape w14:anchorId="5D44A618" id="Straight Arrow Connector 45" o:spid="_x0000_s1026" type="#_x0000_t32" style="position:absolute;margin-left:95.75pt;margin-top:18.2pt;width:92.55pt;height:113.15pt;flip:y;z-index:251664384;visibility:visible;mso-wrap-style:square;mso-width-percent:0;mso-height-percent:0;mso-wrap-distance-left:9pt;mso-wrap-distance-top:0;mso-wrap-distance-right:9pt;mso-wrap-distance-bottom:0;mso-position-horizontal:absolute;mso-position-horizontal-relative:text;mso-position-vertical:absolute;mso-position-vertical-relative:text;mso-width-percent:0;mso-height-percent:0;mso-width-relative:margin;mso-height-relative:margin" o:gfxdata="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" strokecolor="#4472c4 [3204]" strokeweight=".5pt">
                 <v:stroke endarrow="block" joinstyle="miter"/>
@@ -2877,8 +2886,6 @@
           <w:rFonts w:ascii="Arial" w:hAnsi="Arial" w:cs="Arial"/>
         </w:rPr>
       </w:pPr>
-      <w:bookmarkStart w:id="0" w:name="_GoBack"/>
-      <w:bookmarkEnd w:id="0"/>
     </w:p>
     <w:p>
       <w:pPr>
@@ -3145,7 +3152,7 @@
             <w:rStyle w:val="PageNumber"/>
             <w:noProof/>
           </w:rPr>
-          <w:t>4</w:t>
+          <w:t>1</w:t>
         </w:r>
         <w:r>
           <w:rPr>
@@ -4074,7 +4081,7 @@
 </file>
 
 <file path=customXml/itemProps1.xml><?xml version="1.0" encoding="utf-8"?>
-<ds:datastoreItem xmlns:ds="http://schemas.openxmlformats.org/officeDocument/2006/customXml" ds:itemID="{6AD3B073-8AED-487E-AC9B-D579A07A6441}">
+<ds:datastoreItem xmlns:ds="http://schemas.openxmlformats.org/officeDocument/2006/customXml" ds:itemID="{21FC33F1-11E9-4287-86AD-9F7FD9B8204C}">
   <ds:schemaRefs>
     <ds:schemaRef ds:uri="http://schemas.openxmlformats.org/officeDocument/2006/bibliography"/>
   </ds:schemaRefs>

</xml_diff>

<commit_message>
added reasons to use firebase in ProjectProposal-Meditrans.docx
</commit_message>
<xml_diff>
--- a/ProjectProposal-Meditrans.docx
+++ b/ProjectProposal-Meditrans.docx
@@ -537,22 +537,63 @@
           <w:rFonts w:ascii="Times New Roman" w:hAnsi="Times New Roman" w:cs="Times New Roman"/>
           <w:b/>
           <w:bCs/>
-          <w:color w:val="000000"/>
-        </w:rPr>
-      </w:pPr>
-      <w:r>
-        <w:rPr>
-          <w:rFonts w:ascii="Times New Roman" w:hAnsi="Times New Roman" w:cs="Times New Roman"/>
-          <w:color w:val="000000"/>
-        </w:rPr>
-        <w:t xml:space="preserve">We are </w:t>
-      </w:r>
-      <w:r>
-        <w:rPr>
-          <w:rFonts w:ascii="Times New Roman" w:hAnsi="Times New Roman" w:cs="Times New Roman"/>
-          <w:color w:val="000000"/>
-        </w:rPr>
-        <w:t>storing data using firebase.</w:t>
+        </w:rPr>
+      </w:pPr>
+      <w:r>
+        <w:rPr>
+          <w:rFonts w:ascii="Times New Roman" w:hAnsi="Times New Roman" w:cs="Times New Roman"/>
+          <w:color w:val="000000"/>
+        </w:rPr>
+        <w:t xml:space="preserve">We </w:t>
+      </w:r>
+      <w:r>
+        <w:rPr>
+          <w:rFonts w:ascii="Times New Roman" w:hAnsi="Times New Roman" w:cs="Times New Roman"/>
+          <w:color w:val="000000"/>
+        </w:rPr>
+        <w:t>will be using Firebase, a real-time database inorder to store data. It makes a system</w:t>
+      </w:r>
+      <w:r>
+        <w:rPr>
+          <w:rFonts w:ascii="Times New Roman" w:hAnsi="Times New Roman" w:cs="Times New Roman"/>
+          <w:shd w:val="clear" w:color="auto" w:fill="FFFFFF"/>
+        </w:rPr>
+        <w:t xml:space="preserve"> to</w:t>
+      </w:r>
+      <w:r>
+        <w:rPr>
+          <w:rFonts w:ascii="Times New Roman" w:hAnsi="Times New Roman" w:cs="Times New Roman"/>
+          <w:shd w:val="clear" w:color="auto" w:fill="FFFFFF"/>
+        </w:rPr>
+        <w:t xml:space="preserve"> track multiple live “streams” of data in </w:t>
+      </w:r>
+      <w:r>
+        <w:rPr>
+          <w:rFonts w:ascii="Times New Roman" w:hAnsi="Times New Roman" w:cs="Times New Roman"/>
+          <w:shd w:val="clear" w:color="auto" w:fill="FFFFFF"/>
+        </w:rPr>
+        <w:t>real-time</w:t>
+      </w:r>
+      <w:r>
+        <w:rPr>
+          <w:rFonts w:ascii="Times New Roman" w:hAnsi="Times New Roman" w:cs="Times New Roman"/>
+          <w:shd w:val="clear" w:color="auto" w:fill="FFFFFF"/>
+        </w:rPr>
+        <w:t xml:space="preserve"> </w:t>
+      </w:r>
+      <w:r>
+        <w:rPr>
+          <w:rFonts w:ascii="Times New Roman" w:hAnsi="Times New Roman" w:cs="Times New Roman"/>
+          <w:shd w:val="clear" w:color="auto" w:fill="FFFFFF"/>
+        </w:rPr>
+        <w:t>easily</w:t>
+      </w:r>
+      <w:r>
+        <w:rPr>
+          <w:rFonts w:ascii="Times New Roman" w:hAnsi="Times New Roman" w:cs="Times New Roman"/>
+          <w:shd w:val="clear" w:color="auto" w:fill="FFFFFF"/>
+        </w:rPr>
+        <w:t>.</w:t>
       </w:r>
       <w:bookmarkStart w:id="0" w:name="_GoBack"/>
       <w:bookmarkEnd w:id="0"/>
@@ -1460,7 +1501,7 @@
               </wp:anchor>
             </w:drawing>
           </mc:Choice>
-          <mc:Fallback xmlns:w16cid="http://schemas.microsoft.com/office/word/2016/wordml/cid" xmlns:am3d="http://schemas.microsoft.com/office/drawing/2017/model3d" xmlns:aink="http://schemas.microsoft.com/office/drawing/2016/ink" xmlns:cx8="http://schemas.microsoft.com/office/drawing/2016/5/14/chartex" xmlns:cx7="http://schemas.microsoft.com/office/drawing/2016/5/13/chartex" xmlns:cx6="http://schemas.microsoft.com/office/drawing/2016/5/12/chartex" xmlns:cx5="http://schemas.microsoft.com/office/drawing/2016/5/11/chartex" xmlns:cx4="http://schemas.microsoft.com/office/drawing/2016/5/10/chartex" xmlns:cx3="http://schemas.microsoft.com/office/drawing/2016/5/9/chartex" xmlns:cx2="http://schemas.microsoft.com/office/drawing/2015/10/21/chartex">
+          <mc:Fallback xmlns:cx2="http://schemas.microsoft.com/office/drawing/2015/10/21/chartex" xmlns:cx3="http://schemas.microsoft.com/office/drawing/2016/5/9/chartex" xmlns:cx4="http://schemas.microsoft.com/office/drawing/2016/5/10/chartex" xmlns:cx5="http://schemas.microsoft.com/office/drawing/2016/5/11/chartex" xmlns:cx6="http://schemas.microsoft.com/office/drawing/2016/5/12/chartex" xmlns:cx7="http://schemas.microsoft.com/office/drawing/2016/5/13/chartex" xmlns:cx8="http://schemas.microsoft.com/office/drawing/2016/5/14/chartex" xmlns:aink="http://schemas.microsoft.com/office/drawing/2016/ink" xmlns:am3d="http://schemas.microsoft.com/office/drawing/2017/model3d" xmlns:w16cid="http://schemas.microsoft.com/office/word/2016/wordml/cid">
             <w:pict>
               <v:shapetype w14:anchorId="3799B126" id="_x0000_t32" coordsize="21600,21600" o:spt="32" o:oned="t" path="m,l21600,21600e" filled="f">
                 <v:path arrowok="t" fillok="f" o:connecttype="none"/>
@@ -1538,7 +1579,7 @@
               </wp:anchor>
             </w:drawing>
           </mc:Choice>
-          <mc:Fallback xmlns:w16cid="http://schemas.microsoft.com/office/word/2016/wordml/cid" xmlns:am3d="http://schemas.microsoft.com/office/drawing/2017/model3d" xmlns:aink="http://schemas.microsoft.com/office/drawing/2016/ink" xmlns:cx8="http://schemas.microsoft.com/office/drawing/2016/5/14/chartex" xmlns:cx7="http://schemas.microsoft.com/office/drawing/2016/5/13/chartex" xmlns:cx6="http://schemas.microsoft.com/office/drawing/2016/5/12/chartex" xmlns:cx5="http://schemas.microsoft.com/office/drawing/2016/5/11/chartex" xmlns:cx4="http://schemas.microsoft.com/office/drawing/2016/5/10/chartex" xmlns:cx3="http://schemas.microsoft.com/office/drawing/2016/5/9/chartex" xmlns:cx2="http://schemas.microsoft.com/office/drawing/2015/10/21/chartex">
+          <mc:Fallback xmlns:cx2="http://schemas.microsoft.com/office/drawing/2015/10/21/chartex" xmlns:cx3="http://schemas.microsoft.com/office/drawing/2016/5/9/chartex" xmlns:cx4="http://schemas.microsoft.com/office/drawing/2016/5/10/chartex" xmlns:cx5="http://schemas.microsoft.com/office/drawing/2016/5/11/chartex" xmlns:cx6="http://schemas.microsoft.com/office/drawing/2016/5/12/chartex" xmlns:cx7="http://schemas.microsoft.com/office/drawing/2016/5/13/chartex" xmlns:cx8="http://schemas.microsoft.com/office/drawing/2016/5/14/chartex" xmlns:aink="http://schemas.microsoft.com/office/drawing/2016/ink" xmlns:am3d="http://schemas.microsoft.com/office/drawing/2017/model3d" xmlns:w16cid="http://schemas.microsoft.com/office/word/2016/wordml/cid">
             <w:pict>
               <v:shape w14:anchorId="54C4A041" id="Straight Arrow Connector 35" o:spid="_x0000_s1026" type="#_x0000_t32" style="position:absolute;margin-left:307.4pt;margin-top:120.7pt;width:39.95pt;height:78.7pt;z-index:251660288;visibility:visible;mso-wrap-style:square;mso-width-percent:0;mso-height-percent:0;mso-wrap-distance-left:9pt;mso-wrap-distance-top:0;mso-wrap-distance-right:9pt;mso-wrap-distance-bottom:0;mso-position-horizontal:absolute;mso-position-horizontal-relative:text;mso-position-vertical:absolute;mso-position-vertical-relative:text;mso-width-percent:0;mso-height-percent:0;mso-width-relative:margin;mso-height-relative:margin" o:gfxdata="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" strokecolor="#4472c4 [3204]" strokeweight=".5pt">
                 <v:stroke startarrow="block" endarrow="block" joinstyle="miter"/>
@@ -1611,7 +1652,7 @@
               </wp:anchor>
             </w:drawing>
           </mc:Choice>
-          <mc:Fallback xmlns:w16cid="http://schemas.microsoft.com/office/word/2016/wordml/cid" xmlns:am3d="http://schemas.microsoft.com/office/drawing/2017/model3d" xmlns:aink="http://schemas.microsoft.com/office/drawing/2016/ink" xmlns:cx8="http://schemas.microsoft.com/office/drawing/2016/5/14/chartex" xmlns:cx7="http://schemas.microsoft.com/office/drawing/2016/5/13/chartex" xmlns:cx6="http://schemas.microsoft.com/office/drawing/2016/5/12/chartex" xmlns:cx5="http://schemas.microsoft.com/office/drawing/2016/5/11/chartex" xmlns:cx4="http://schemas.microsoft.com/office/drawing/2016/5/10/chartex" xmlns:cx3="http://schemas.microsoft.com/office/drawing/2016/5/9/chartex" xmlns:cx2="http://schemas.microsoft.com/office/drawing/2015/10/21/chartex">
+          <mc:Fallback xmlns:cx2="http://schemas.microsoft.com/office/drawing/2015/10/21/chartex" xmlns:cx3="http://schemas.microsoft.com/office/drawing/2016/5/9/chartex" xmlns:cx4="http://schemas.microsoft.com/office/drawing/2016/5/10/chartex" xmlns:cx5="http://schemas.microsoft.com/office/drawing/2016/5/11/chartex" xmlns:cx6="http://schemas.microsoft.com/office/drawing/2016/5/12/chartex" xmlns:cx7="http://schemas.microsoft.com/office/drawing/2016/5/13/chartex" xmlns:cx8="http://schemas.microsoft.com/office/drawing/2016/5/14/chartex" xmlns:aink="http://schemas.microsoft.com/office/drawing/2016/ink" xmlns:am3d="http://schemas.microsoft.com/office/drawing/2017/model3d" xmlns:w16cid="http://schemas.microsoft.com/office/word/2016/wordml/cid">
             <w:pict>
               <v:shape w14:anchorId="1E51D938" id="Straight Arrow Connector 34" o:spid="_x0000_s1026" type="#_x0000_t32" style="position:absolute;margin-left:131.35pt;margin-top:109.15pt;width:53.8pt;height:3.6pt;flip:y;z-index:251659264;visibility:visible;mso-wrap-style:square;mso-width-percent:0;mso-height-percent:0;mso-wrap-distance-left:9pt;mso-wrap-distance-top:0;mso-wrap-distance-right:9pt;mso-wrap-distance-bottom:0;mso-position-horizontal:absolute;mso-position-horizontal-relative:text;mso-position-vertical:absolute;mso-position-vertical-relative:text;mso-width-percent:0;mso-height-percent:0;mso-width-relative:margin;mso-height-relative:margin" o:gfxdata="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" strokecolor="#4472c4 [3204]" strokeweight=".5pt">
                 <v:stroke endarrow="block" joinstyle="miter"/>
@@ -2652,7 +2693,7 @@
               </wp:anchor>
             </w:drawing>
           </mc:Choice>
-          <mc:Fallback xmlns:w16cid="http://schemas.microsoft.com/office/word/2016/wordml/cid" xmlns:am3d="http://schemas.microsoft.com/office/drawing/2017/model3d" xmlns:aink="http://schemas.microsoft.com/office/drawing/2016/ink" xmlns:cx8="http://schemas.microsoft.com/office/drawing/2016/5/14/chartex" xmlns:cx7="http://schemas.microsoft.com/office/drawing/2016/5/13/chartex" xmlns:cx6="http://schemas.microsoft.com/office/drawing/2016/5/12/chartex" xmlns:cx5="http://schemas.microsoft.com/office/drawing/2016/5/11/chartex" xmlns:cx4="http://schemas.microsoft.com/office/drawing/2016/5/10/chartex" xmlns:cx3="http://schemas.microsoft.com/office/drawing/2016/5/9/chartex" xmlns:cx2="http://schemas.microsoft.com/office/drawing/2015/10/21/chartex">
+          <mc:Fallback xmlns:cx2="http://schemas.microsoft.com/office/drawing/2015/10/21/chartex" xmlns:cx3="http://schemas.microsoft.com/office/drawing/2016/5/9/chartex" xmlns:cx4="http://schemas.microsoft.com/office/drawing/2016/5/10/chartex" xmlns:cx5="http://schemas.microsoft.com/office/drawing/2016/5/11/chartex" xmlns:cx6="http://schemas.microsoft.com/office/drawing/2016/5/12/chartex" xmlns:cx7="http://schemas.microsoft.com/office/drawing/2016/5/13/chartex" xmlns:cx8="http://schemas.microsoft.com/office/drawing/2016/5/14/chartex" xmlns:aink="http://schemas.microsoft.com/office/drawing/2016/ink" xmlns:am3d="http://schemas.microsoft.com/office/drawing/2017/model3d" xmlns:w16cid="http://schemas.microsoft.com/office/word/2016/wordml/cid">
             <w:pict>
               <v:shape w14:anchorId="5D44A618" id="Straight Arrow Connector 45" o:spid="_x0000_s1026" type="#_x0000_t32" style="position:absolute;margin-left:95.75pt;margin-top:18.2pt;width:92.55pt;height:113.15pt;flip:y;z-index:251664384;visibility:visible;mso-wrap-style:square;mso-width-percent:0;mso-height-percent:0;mso-wrap-distance-left:9pt;mso-wrap-distance-top:0;mso-wrap-distance-right:9pt;mso-wrap-distance-bottom:0;mso-position-horizontal:absolute;mso-position-horizontal-relative:text;mso-position-vertical:absolute;mso-position-vertical-relative:text;mso-width-percent:0;mso-height-percent:0;mso-width-relative:margin;mso-height-relative:margin" o:gfxdata="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" strokecolor="#4472c4 [3204]" strokeweight=".5pt">
                 <v:stroke endarrow="block" joinstyle="miter"/>
@@ -2998,6 +3039,7 @@
         <w:rPr>
           <w:rFonts w:ascii="Arial" w:hAnsi="Arial" w:cs="Arial"/>
         </w:rPr>
+        <w:lastRenderedPageBreak/>
         <w:t xml:space="preserve">             </w:t>
       </w:r>
       <w:r>
@@ -3152,7 +3194,7 @@
             <w:rStyle w:val="PageNumber"/>
             <w:noProof/>
           </w:rPr>
-          <w:t>1</w:t>
+          <w:t>4</w:t>
         </w:r>
         <w:r>
           <w:rPr>
@@ -4081,7 +4123,7 @@
 </file>
 
 <file path=customXml/itemProps1.xml><?xml version="1.0" encoding="utf-8"?>
-<ds:datastoreItem xmlns:ds="http://schemas.openxmlformats.org/officeDocument/2006/customXml" ds:itemID="{21FC33F1-11E9-4287-86AD-9F7FD9B8204C}">
+<ds:datastoreItem xmlns:ds="http://schemas.openxmlformats.org/officeDocument/2006/customXml" ds:itemID="{DD3EA20E-8FF3-4A19-B5A8-8D875D53FB06}">
   <ds:schemaRefs>
     <ds:schemaRef ds:uri="http://schemas.openxmlformats.org/officeDocument/2006/bibliography"/>
   </ds:schemaRefs>

</xml_diff>